<commit_message>
cleaned up a little
o7
</commit_message>
<xml_diff>
--- a/The Document.docx
+++ b/The Document.docx
@@ -2643,7 +2643,7 @@
       <w:bookmarkEnd w:id="5"/>
     </w:p>
     <w:p>
-      <w:hyperlink r:id="rId11" w:history="1">
+      <w:hyperlink r:id="rId11" w:anchor="Uhttps%3A%2F%2Fdrive.google.com%2Fuc%3Fid%3D1696fGM5Qh_1YszE9zf2ONVLErNG_NzK_%26export%3Ddownload" w:history="1">
         <w:r>
           <w:rPr>
             <w:rStyle w:val="Hyperlink"/>
@@ -3007,7 +3007,80 @@
         <w:br w:type="page"/>
       </w:r>
     </w:p>
+    <w:p>
+      <w:pPr>
+        <w:pStyle w:val="Heading1"/>
+      </w:pPr>
+      <w:r>
+        <w:lastRenderedPageBreak/>
+        <w:t>Reflection:</w:t>
+      </w:r>
+    </w:p>
+    <w:p>
+      <w:r>
+        <w:t>At the beginning designing the systems, I had limited practical knowledge of NGO. I have experience with Photon Pun in the past but that is a very different architecture. I feel like I should had put more faith into the designs of the code instead of starting with a very high-level overview.</w:t>
+      </w:r>
+    </w:p>
+    <w:p>
+      <w:r>
+        <w:t>The coding standard in the project is subpar to my current standards. I will say adjusting from working from studio constantly did make it difficult adjust but I focused more on the implementation than the look of the code. I prioritised the functionality when I should have spent equal time on all aspects of the code.</w:t>
+      </w:r>
+    </w:p>
+    <w:p>
+      <w:r>
+        <w:t>The time frame of working on the project has forced me into a crush to get the systems to work and operated fully. I have had snags where I planned to do something would not work and required a creative solution.</w:t>
+      </w:r>
+    </w:p>
+    <w:p>
+      <w:r>
+        <w:t>I feel like that code is secure running more on the server than on the clients reducing how much control the clients have, but there are aspects that can be improved upon to make it more secure.</w:t>
+      </w:r>
+    </w:p>
+    <w:p>
+      <w:r>
+        <w:t xml:space="preserve">I would have liked to have more </w:t>
+      </w:r>
+      <w:r>
+        <w:t>authoritative</w:t>
+      </w:r>
+      <w:r>
+        <w:t xml:space="preserve"> </w:t>
+      </w:r>
+      <w:r>
+        <w:t>player network transform, but I faced issues where I couldn’t get around and used the base version and implemented syncing with the server. I also wanted to use a custom extrapolation algorithm to help smooth motions between clients too.</w:t>
+      </w:r>
+    </w:p>
+    <w:p>
+      <w:r>
+        <w:t xml:space="preserve">Now that I have a good foundation understanding of Unity NGO, I feel more confident on designing and creating network games now. With the </w:t>
+      </w:r>
+      <w:r>
+        <w:t>newfound</w:t>
+      </w:r>
+      <w:r>
+        <w:t xml:space="preserve"> tools and the freedom that NGO provides compared to Photon is very </w:t>
+      </w:r>
+      <w:r>
+        <w:t>freeing.</w:t>
+      </w:r>
+    </w:p>
+    <w:p>
+      <w:r>
+        <w:t>I do want to point out burnout has affected my capabilities on the project, and I barely pushed through this at a cost. Taking proper breaks is very important and I will take this summer to take a full break.</w:t>
+      </w:r>
+    </w:p>
     <w:p/>
+    <w:p>
+      <w:r>
+        <w:t>Overall, a fun and interesting project, I managed to achieve the goals I have set and some extra (except animations as they broke). It was fun playing this game with a friend and will use what I have learned here in the future.</w:t>
+      </w:r>
+    </w:p>
+    <w:p/>
+    <w:p>
+      <w:r>
+        <w:t>DM signing off. ~</w:t>
+      </w:r>
+    </w:p>
     <w:p/>
     <w:p>
       <w:r>

</xml_diff>